<commit_message>
1st commit from Manisha
</commit_message>
<xml_diff>
--- a/SecondCommit.docx
+++ b/SecondCommit.docx
@@ -3,6 +3,9 @@
 <w:document xmlns:ve="http://schemas.openxmlformats.org/markup-compatibility/2006" xmlns:o="urn:schemas-microsoft-com:office:office" xmlns:r="http://schemas.openxmlformats.org/officeDocument/2006/relationships" xmlns:m="http://schemas.openxmlformats.org/officeDocument/2006/math" xmlns:v="urn:schemas-microsoft-com:vml" xmlns:wp="http://schemas.openxmlformats.org/drawingml/2006/wordprocessingDrawing" xmlns:w10="urn:schemas-microsoft-com:office:word" xmlns:w="http://schemas.openxmlformats.org/wordprocessingml/2006/main" xmlns:wne="http://schemas.microsoft.com/office/word/2006/wordml">
   <w:body>
     <w:p>
+      <w:r>
+        <w:t xml:space="preserve">  </w:t>
+      </w:r>
       <w:r>
         <w:t>Second</w:t>
       </w:r>
@@ -176,6 +179,7 @@
   <w:style w:type="paragraph" w:default="1" w:styleId="Normal">
     <w:name w:val="Normal"/>
     <w:qFormat/>
+    <w:rsid w:val="008269EA"/>
   </w:style>
   <w:style w:type="character" w:default="1" w:styleId="DefaultParagraphFont">
     <w:name w:val="Default Paragraph Font"/>

</xml_diff>

<commit_message>
commit from Manisha on branch second
</commit_message>
<xml_diff>
--- a/SecondCommit.docx
+++ b/SecondCommit.docx
@@ -10,7 +10,11 @@
         <w:t>Second</w:t>
       </w:r>
     </w:p>
-    <w:p/>
+    <w:p>
+      <w:r>
+        <w:t>Manisha</w:t>
+      </w:r>
+    </w:p>
     <w:p>
       <w:r>
         <w:t>Anita</w:t>

</xml_diff>